<commit_message>
updating prj 9 write up
</commit_message>
<xml_diff>
--- a/9.ind.subdist.aq.mth.compl.1998.2024/blog_text/blog_text.docx
+++ b/9.ind.subdist.aq.mth.compl.1998.2024/blog_text/blog_text.docx
@@ -4,63 +4,41 @@
   <w:body>
     <w:p>
       <w:r>
-        <w:t>India’s Air Quality Reality</w:t>
-      </w:r>
-      <w:r>
-        <w:t>: 27 Years in One Graph</w:t>
-      </w:r>
-      <w:r>
-        <w:br/>
-      </w:r>
-      <w:r>
-        <w:br/>
         <w:t xml:space="preserve">This heatmap tells a sobering story about PM2.5 </w:t>
       </w:r>
-      <w:hyperlink r:id="rId4" w:history="1">
-        <w:r>
-          <w:rPr>
-            <w:rStyle w:val="Hyperlink"/>
-            <w:b/>
-            <w:bCs/>
-          </w:rPr>
-          <w:t>compliance</w:t>
-        </w:r>
-      </w:hyperlink>
+      <w:r>
+        <w:rPr>
+          <w:b/>
+          <w:bCs/>
+        </w:rPr>
+        <w:t>compliance</w:t>
+      </w:r>
       <w:r>
         <w:t xml:space="preserve"> across 5,968 Indian </w:t>
       </w:r>
-      <w:hyperlink r:id="rId5" w:history="1">
-        <w:r>
-          <w:rPr>
-            <w:rStyle w:val="Hyperlink"/>
-            <w:b/>
-            <w:bCs/>
-          </w:rPr>
-          <w:t>subdistricts</w:t>
-        </w:r>
-      </w:hyperlink>
+      <w:r>
+        <w:rPr>
+          <w:b/>
+          <w:bCs/>
+        </w:rPr>
+        <w:t>subdistricts</w:t>
+      </w:r>
       <w:r>
         <w:t xml:space="preserve"> from 1998-2024.</w:t>
       </w:r>
-      <w:r>
-        <w:br/>
-      </w:r>
-      <w:r>
-        <w:br/>
+    </w:p>
+    <w:p>
+      <w:r>
         <w:t>Three striking patterns emerge:</w:t>
       </w:r>
-      <w:r>
-        <w:br/>
-      </w:r>
-      <w:r>
-        <w:rPr>
-          <w:rFonts w:ascii="Segoe UI Emoji" w:hAnsi="Segoe UI Emoji" w:cs="Segoe UI Emoji"/>
-        </w:rPr>
-        <w:t>&gt;</w:t>
-      </w:r>
-      <w:r>
-        <w:t xml:space="preserve"> </w:t>
-      </w:r>
+    </w:p>
+    <w:p>
+      <w:pPr>
+        <w:numPr>
+          <w:ilvl w:val="0"/>
+          <w:numId w:val="1"/>
+        </w:numPr>
+      </w:pPr>
       <w:r>
         <w:rPr>
           <w:b/>
@@ -71,18 +49,14 @@
       <w:r>
         <w:t xml:space="preserve"> Monsoon months (June-September) consistently show ~70 to close to 100% compliance with national standard of 40 micrograms per cubic meter. Rain helps clear the air.</w:t>
       </w:r>
-      <w:r>
-        <w:br/>
-      </w:r>
-      <w:r>
-        <w:rPr>
-          <w:rFonts w:ascii="Segoe UI Emoji" w:hAnsi="Segoe UI Emoji" w:cs="Segoe UI Emoji"/>
-        </w:rPr>
-        <w:t>&gt;</w:t>
-      </w:r>
-      <w:r>
-        <w:t xml:space="preserve"> </w:t>
-      </w:r>
+    </w:p>
+    <w:p>
+      <w:pPr>
+        <w:numPr>
+          <w:ilvl w:val="0"/>
+          <w:numId w:val="1"/>
+        </w:numPr>
+      </w:pPr>
       <w:r>
         <w:rPr>
           <w:b/>
@@ -93,18 +67,14 @@
       <w:r>
         <w:t xml:space="preserve"> October-April sees compliance collapse—often below 50%. In many recent winters, only 20-30% of subdistricts meet national standards.</w:t>
       </w:r>
-      <w:r>
-        <w:br/>
-      </w:r>
-      <w:r>
-        <w:rPr>
-          <w:rFonts w:ascii="Segoe UI Emoji" w:hAnsi="Segoe UI Emoji" w:cs="Segoe UI Emoji"/>
-        </w:rPr>
-        <w:t>&gt;</w:t>
-      </w:r>
-      <w:r>
-        <w:t xml:space="preserve"> </w:t>
-      </w:r>
+    </w:p>
+    <w:p>
+      <w:pPr>
+        <w:numPr>
+          <w:ilvl w:val="0"/>
+          <w:numId w:val="1"/>
+        </w:numPr>
+      </w:pPr>
       <w:r>
         <w:rPr>
           <w:b/>
@@ -115,35 +85,32 @@
       <w:r>
         <w:t xml:space="preserve"> Over 27 years, WHO compliance barely scratches 4% (at max a handful of subdistricts). In most months across all 27 years, it's effectively zero. We're not even close.</w:t>
       </w:r>
-      <w:r>
-        <w:br/>
-      </w:r>
-      <w:r>
-        <w:br/>
+    </w:p>
+    <w:p>
+      <w:r>
         <w:t>The uncomfortable truth? Even India's "lenient" 40 µg/m³ standard (8x stricter than WHO) remains out of reach for most of the country for half the year.</w:t>
       </w:r>
-      <w:r>
-        <w:br/>
-      </w:r>
-      <w:r>
-        <w:br/>
+    </w:p>
+    <w:p>
+      <w:r>
         <w:t>Behind each percentage are millions breathing toxic air—not occasionally, but systematically, season after season, year after year.</w:t>
       </w:r>
-      <w:r>
-        <w:br/>
-      </w:r>
-      <w:r>
-        <w:br/>
+    </w:p>
+    <w:p>
+      <w:r>
         <w:t>The data doesn't lie. The question is: what will we do about it?</w:t>
       </w:r>
-      <w:r>
-        <w:br/>
-      </w:r>
-      <w:r>
-        <w:br/>
+    </w:p>
+    <w:p>
+      <w:r>
+        <w:t>--------------------------------</w:t>
+      </w:r>
+    </w:p>
+    <w:p>
+      <w:r>
         <w:t xml:space="preserve">Access the full underlying data and explore my latest </w:t>
       </w:r>
-      <w:hyperlink r:id="rId6" w:history="1">
+      <w:hyperlink r:id="rId5" w:tgtFrame="_blank" w:history="1">
         <w:r>
           <w:rPr>
             <w:rStyle w:val="Hyperlink"/>
@@ -154,18 +121,32 @@
         </w:r>
       </w:hyperlink>
       <w:r>
-        <w:t xml:space="preserve"> project: Link</w:t>
-      </w:r>
-      <w:r>
-        <w:t>s</w:t>
-      </w:r>
-      <w:r>
-        <w:t xml:space="preserve"> </w:t>
-      </w:r>
-      <w:r>
-        <w:t>here and also in the sources section.</w:t>
+        <w:t xml:space="preserve"> (github.com/AarshBatra/biteSizedAQ) project: Links here and also in the sources section:</w:t>
       </w:r>
     </w:p>
+    <w:p>
+      <w:pPr>
+        <w:numPr>
+          <w:ilvl w:val="0"/>
+          <w:numId w:val="2"/>
+        </w:numPr>
+      </w:pPr>
+      <w:r>
+        <w:t>Link to original project under the #biteSizedAQ repo which processes the underlying subdistrict level satellite derived PM2.5 data used in this plot repo (contains data + pipeline): https://github.com/AarshBatra/biteSizedAQ/tree/main/22.ind.block.mth.pm2.5.sat.data.processing.1998.2024</w:t>
+      </w:r>
+    </w:p>
+    <w:p>
+      <w:pPr>
+        <w:numPr>
+          <w:ilvl w:val="0"/>
+          <w:numId w:val="2"/>
+        </w:numPr>
+      </w:pPr>
+      <w:r>
+        <w:t>Link to the repo that contains the raw and final data and scripts for specifically reproducing the above map: https://github.com/AarshBatra/visual.capitalist.articles/tree/main/9.ind.subdist.aq.mth.compl.1998.2024</w:t>
+      </w:r>
+    </w:p>
+    <w:p/>
     <w:sectPr>
       <w:pgSz w:w="12240" w:h="15840"/>
       <w:pgMar w:top="1440" w:right="1440" w:bottom="1440" w:left="1440" w:header="720" w:footer="720" w:gutter="0"/>
@@ -174,6 +155,315 @@
     </w:sectPr>
   </w:body>
 </w:document>
+</file>
+
+<file path=word/numbering.xml><?xml version="1.0" encoding="utf-8"?>
+<w:numbering xmlns:wpc="http://schemas.microsoft.com/office/word/2010/wordprocessingCanvas" xmlns:cx="http://schemas.microsoft.com/office/drawing/2014/chartex" xmlns:cx1="http://schemas.microsoft.com/office/drawing/2015/9/8/chartex" xmlns:cx2="http://schemas.microsoft.com/office/drawing/2015/10/21/chartex" xmlns:cx3="http://schemas.microsoft.com/office/drawing/2016/5/9/chartex" xmlns:cx4="http://schemas.microsoft.com/office/drawing/2016/5/10/chartex" xmlns:cx5="http://schemas.microsoft.com/office/drawing/2016/5/11/chartex" xmlns:cx6="http://schemas.microsoft.com/office/drawing/2016/5/12/chartex" xmlns:cx7="http://schemas.microsoft.com/office/drawing/2016/5/13/chartex" xmlns:cx8="http://schemas.microsoft.com/office/drawing/2016/5/14/chartex" xmlns:mc="http://schemas.openxmlformats.org/markup-compatibility/2006" xmlns:aink="http://schemas.microsoft.com/office/drawing/2016/ink" xmlns:am3d="http://schemas.microsoft.com/office/drawing/2017/model3d" xmlns:o="urn:schemas-microsoft-com:office:office" xmlns:oel="http://schemas.microsoft.com/office/2019/extlst" xmlns:r="http://schemas.openxmlformats.org/officeDocument/2006/relationships" xmlns:m="http://schemas.openxmlformats.org/officeDocument/2006/math" xmlns:v="urn:schemas-microsoft-com:vml" xmlns:wp14="http://schemas.microsoft.com/office/word/2010/wordprocessingDrawing" xmlns:wp="http://schemas.openxmlformats.org/drawingml/2006/wordprocessingDrawing" xmlns:w10="urn:schemas-microsoft-com:office:word" xmlns:w="http://schemas.openxmlformats.org/wordprocessingml/2006/main" xmlns:w14="http://schemas.microsoft.com/office/word/2010/wordml" xmlns:w15="http://schemas.microsoft.com/office/word/2012/wordml" xmlns:w16cex="http://schemas.microsoft.com/office/word/2018/wordml/cex" xmlns:w16cid="http://schemas.microsoft.com/office/word/2016/wordml/cid" xmlns:w16="http://schemas.microsoft.com/office/word/2018/wordml" xmlns:w16du="http://schemas.microsoft.com/office/word/2023/wordml/word16du" xmlns:w16sdtdh="http://schemas.microsoft.com/office/word/2020/wordml/sdtdatahash" xmlns:w16sdtfl="http://schemas.microsoft.com/office/word/2024/wordml/sdtformatlock" xmlns:w16se="http://schemas.microsoft.com/office/word/2015/wordml/symex" xmlns:wpg="http://schemas.microsoft.com/office/word/2010/wordprocessingGroup" xmlns:wpi="http://schemas.microsoft.com/office/word/2010/wordprocessingInk" xmlns:wne="http://schemas.microsoft.com/office/word/2006/wordml" xmlns:wps="http://schemas.microsoft.com/office/word/2010/wordprocessingShape" mc:Ignorable="w14 w15 w16se w16cid w16 w16cex w16sdtdh w16sdtfl w16du wp14">
+  <w:abstractNum w:abstractNumId="0" w15:restartNumberingAfterBreak="0">
+    <w:nsid w:val="59172192"/>
+    <w:multiLevelType w:val="multilevel"/>
+    <w:tmpl w:val="19C4EDA8"/>
+    <w:lvl w:ilvl="0">
+      <w:start w:val="1"/>
+      <w:numFmt w:val="bullet"/>
+      <w:lvlText w:val=""/>
+      <w:lvlJc w:val="left"/>
+      <w:pPr>
+        <w:tabs>
+          <w:tab w:val="num" w:pos="720"/>
+        </w:tabs>
+        <w:ind w:left="720" w:hanging="360"/>
+      </w:pPr>
+      <w:rPr>
+        <w:rFonts w:ascii="Symbol" w:hAnsi="Symbol" w:hint="default"/>
+        <w:sz w:val="20"/>
+      </w:rPr>
+    </w:lvl>
+    <w:lvl w:ilvl="1" w:tentative="1">
+      <w:start w:val="1"/>
+      <w:numFmt w:val="bullet"/>
+      <w:lvlText w:val="o"/>
+      <w:lvlJc w:val="left"/>
+      <w:pPr>
+        <w:tabs>
+          <w:tab w:val="num" w:pos="1440"/>
+        </w:tabs>
+        <w:ind w:left="1440" w:hanging="360"/>
+      </w:pPr>
+      <w:rPr>
+        <w:rFonts w:ascii="Courier New" w:hAnsi="Courier New" w:hint="default"/>
+        <w:sz w:val="20"/>
+      </w:rPr>
+    </w:lvl>
+    <w:lvl w:ilvl="2" w:tentative="1">
+      <w:start w:val="1"/>
+      <w:numFmt w:val="bullet"/>
+      <w:lvlText w:val=""/>
+      <w:lvlJc w:val="left"/>
+      <w:pPr>
+        <w:tabs>
+          <w:tab w:val="num" w:pos="2160"/>
+        </w:tabs>
+        <w:ind w:left="2160" w:hanging="360"/>
+      </w:pPr>
+      <w:rPr>
+        <w:rFonts w:ascii="Wingdings" w:hAnsi="Wingdings" w:hint="default"/>
+        <w:sz w:val="20"/>
+      </w:rPr>
+    </w:lvl>
+    <w:lvl w:ilvl="3" w:tentative="1">
+      <w:start w:val="1"/>
+      <w:numFmt w:val="bullet"/>
+      <w:lvlText w:val=""/>
+      <w:lvlJc w:val="left"/>
+      <w:pPr>
+        <w:tabs>
+          <w:tab w:val="num" w:pos="2880"/>
+        </w:tabs>
+        <w:ind w:left="2880" w:hanging="360"/>
+      </w:pPr>
+      <w:rPr>
+        <w:rFonts w:ascii="Wingdings" w:hAnsi="Wingdings" w:hint="default"/>
+        <w:sz w:val="20"/>
+      </w:rPr>
+    </w:lvl>
+    <w:lvl w:ilvl="4" w:tentative="1">
+      <w:start w:val="1"/>
+      <w:numFmt w:val="bullet"/>
+      <w:lvlText w:val=""/>
+      <w:lvlJc w:val="left"/>
+      <w:pPr>
+        <w:tabs>
+          <w:tab w:val="num" w:pos="3600"/>
+        </w:tabs>
+        <w:ind w:left="3600" w:hanging="360"/>
+      </w:pPr>
+      <w:rPr>
+        <w:rFonts w:ascii="Wingdings" w:hAnsi="Wingdings" w:hint="default"/>
+        <w:sz w:val="20"/>
+      </w:rPr>
+    </w:lvl>
+    <w:lvl w:ilvl="5" w:tentative="1">
+      <w:start w:val="1"/>
+      <w:numFmt w:val="bullet"/>
+      <w:lvlText w:val=""/>
+      <w:lvlJc w:val="left"/>
+      <w:pPr>
+        <w:tabs>
+          <w:tab w:val="num" w:pos="4320"/>
+        </w:tabs>
+        <w:ind w:left="4320" w:hanging="360"/>
+      </w:pPr>
+      <w:rPr>
+        <w:rFonts w:ascii="Wingdings" w:hAnsi="Wingdings" w:hint="default"/>
+        <w:sz w:val="20"/>
+      </w:rPr>
+    </w:lvl>
+    <w:lvl w:ilvl="6" w:tentative="1">
+      <w:start w:val="1"/>
+      <w:numFmt w:val="bullet"/>
+      <w:lvlText w:val=""/>
+      <w:lvlJc w:val="left"/>
+      <w:pPr>
+        <w:tabs>
+          <w:tab w:val="num" w:pos="5040"/>
+        </w:tabs>
+        <w:ind w:left="5040" w:hanging="360"/>
+      </w:pPr>
+      <w:rPr>
+        <w:rFonts w:ascii="Wingdings" w:hAnsi="Wingdings" w:hint="default"/>
+        <w:sz w:val="20"/>
+      </w:rPr>
+    </w:lvl>
+    <w:lvl w:ilvl="7" w:tentative="1">
+      <w:start w:val="1"/>
+      <w:numFmt w:val="bullet"/>
+      <w:lvlText w:val=""/>
+      <w:lvlJc w:val="left"/>
+      <w:pPr>
+        <w:tabs>
+          <w:tab w:val="num" w:pos="5760"/>
+        </w:tabs>
+        <w:ind w:left="5760" w:hanging="360"/>
+      </w:pPr>
+      <w:rPr>
+        <w:rFonts w:ascii="Wingdings" w:hAnsi="Wingdings" w:hint="default"/>
+        <w:sz w:val="20"/>
+      </w:rPr>
+    </w:lvl>
+    <w:lvl w:ilvl="8" w:tentative="1">
+      <w:start w:val="1"/>
+      <w:numFmt w:val="bullet"/>
+      <w:lvlText w:val=""/>
+      <w:lvlJc w:val="left"/>
+      <w:pPr>
+        <w:tabs>
+          <w:tab w:val="num" w:pos="6480"/>
+        </w:tabs>
+        <w:ind w:left="6480" w:hanging="360"/>
+      </w:pPr>
+      <w:rPr>
+        <w:rFonts w:ascii="Wingdings" w:hAnsi="Wingdings" w:hint="default"/>
+        <w:sz w:val="20"/>
+      </w:rPr>
+    </w:lvl>
+  </w:abstractNum>
+  <w:abstractNum w:abstractNumId="1" w15:restartNumberingAfterBreak="0">
+    <w:nsid w:val="788855FE"/>
+    <w:multiLevelType w:val="multilevel"/>
+    <w:tmpl w:val="6A1061B2"/>
+    <w:lvl w:ilvl="0">
+      <w:start w:val="1"/>
+      <w:numFmt w:val="bullet"/>
+      <w:lvlText w:val=""/>
+      <w:lvlJc w:val="left"/>
+      <w:pPr>
+        <w:tabs>
+          <w:tab w:val="num" w:pos="720"/>
+        </w:tabs>
+        <w:ind w:left="720" w:hanging="360"/>
+      </w:pPr>
+      <w:rPr>
+        <w:rFonts w:ascii="Symbol" w:hAnsi="Symbol" w:hint="default"/>
+        <w:sz w:val="20"/>
+      </w:rPr>
+    </w:lvl>
+    <w:lvl w:ilvl="1" w:tentative="1">
+      <w:start w:val="1"/>
+      <w:numFmt w:val="bullet"/>
+      <w:lvlText w:val="o"/>
+      <w:lvlJc w:val="left"/>
+      <w:pPr>
+        <w:tabs>
+          <w:tab w:val="num" w:pos="1440"/>
+        </w:tabs>
+        <w:ind w:left="1440" w:hanging="360"/>
+      </w:pPr>
+      <w:rPr>
+        <w:rFonts w:ascii="Courier New" w:hAnsi="Courier New" w:hint="default"/>
+        <w:sz w:val="20"/>
+      </w:rPr>
+    </w:lvl>
+    <w:lvl w:ilvl="2" w:tentative="1">
+      <w:start w:val="1"/>
+      <w:numFmt w:val="bullet"/>
+      <w:lvlText w:val=""/>
+      <w:lvlJc w:val="left"/>
+      <w:pPr>
+        <w:tabs>
+          <w:tab w:val="num" w:pos="2160"/>
+        </w:tabs>
+        <w:ind w:left="2160" w:hanging="360"/>
+      </w:pPr>
+      <w:rPr>
+        <w:rFonts w:ascii="Wingdings" w:hAnsi="Wingdings" w:hint="default"/>
+        <w:sz w:val="20"/>
+      </w:rPr>
+    </w:lvl>
+    <w:lvl w:ilvl="3" w:tentative="1">
+      <w:start w:val="1"/>
+      <w:numFmt w:val="bullet"/>
+      <w:lvlText w:val=""/>
+      <w:lvlJc w:val="left"/>
+      <w:pPr>
+        <w:tabs>
+          <w:tab w:val="num" w:pos="2880"/>
+        </w:tabs>
+        <w:ind w:left="2880" w:hanging="360"/>
+      </w:pPr>
+      <w:rPr>
+        <w:rFonts w:ascii="Wingdings" w:hAnsi="Wingdings" w:hint="default"/>
+        <w:sz w:val="20"/>
+      </w:rPr>
+    </w:lvl>
+    <w:lvl w:ilvl="4" w:tentative="1">
+      <w:start w:val="1"/>
+      <w:numFmt w:val="bullet"/>
+      <w:lvlText w:val=""/>
+      <w:lvlJc w:val="left"/>
+      <w:pPr>
+        <w:tabs>
+          <w:tab w:val="num" w:pos="3600"/>
+        </w:tabs>
+        <w:ind w:left="3600" w:hanging="360"/>
+      </w:pPr>
+      <w:rPr>
+        <w:rFonts w:ascii="Wingdings" w:hAnsi="Wingdings" w:hint="default"/>
+        <w:sz w:val="20"/>
+      </w:rPr>
+    </w:lvl>
+    <w:lvl w:ilvl="5" w:tentative="1">
+      <w:start w:val="1"/>
+      <w:numFmt w:val="bullet"/>
+      <w:lvlText w:val=""/>
+      <w:lvlJc w:val="left"/>
+      <w:pPr>
+        <w:tabs>
+          <w:tab w:val="num" w:pos="4320"/>
+        </w:tabs>
+        <w:ind w:left="4320" w:hanging="360"/>
+      </w:pPr>
+      <w:rPr>
+        <w:rFonts w:ascii="Wingdings" w:hAnsi="Wingdings" w:hint="default"/>
+        <w:sz w:val="20"/>
+      </w:rPr>
+    </w:lvl>
+    <w:lvl w:ilvl="6" w:tentative="1">
+      <w:start w:val="1"/>
+      <w:numFmt w:val="bullet"/>
+      <w:lvlText w:val=""/>
+      <w:lvlJc w:val="left"/>
+      <w:pPr>
+        <w:tabs>
+          <w:tab w:val="num" w:pos="5040"/>
+        </w:tabs>
+        <w:ind w:left="5040" w:hanging="360"/>
+      </w:pPr>
+      <w:rPr>
+        <w:rFonts w:ascii="Wingdings" w:hAnsi="Wingdings" w:hint="default"/>
+        <w:sz w:val="20"/>
+      </w:rPr>
+    </w:lvl>
+    <w:lvl w:ilvl="7" w:tentative="1">
+      <w:start w:val="1"/>
+      <w:numFmt w:val="bullet"/>
+      <w:lvlText w:val=""/>
+      <w:lvlJc w:val="left"/>
+      <w:pPr>
+        <w:tabs>
+          <w:tab w:val="num" w:pos="5760"/>
+        </w:tabs>
+        <w:ind w:left="5760" w:hanging="360"/>
+      </w:pPr>
+      <w:rPr>
+        <w:rFonts w:ascii="Wingdings" w:hAnsi="Wingdings" w:hint="default"/>
+        <w:sz w:val="20"/>
+      </w:rPr>
+    </w:lvl>
+    <w:lvl w:ilvl="8" w:tentative="1">
+      <w:start w:val="1"/>
+      <w:numFmt w:val="bullet"/>
+      <w:lvlText w:val=""/>
+      <w:lvlJc w:val="left"/>
+      <w:pPr>
+        <w:tabs>
+          <w:tab w:val="num" w:pos="6480"/>
+        </w:tabs>
+        <w:ind w:left="6480" w:hanging="360"/>
+      </w:pPr>
+      <w:rPr>
+        <w:rFonts w:ascii="Wingdings" w:hAnsi="Wingdings" w:hint="default"/>
+        <w:sz w:val="20"/>
+      </w:rPr>
+    </w:lvl>
+  </w:abstractNum>
+  <w:num w:numId="1" w16cid:durableId="2073769416">
+    <w:abstractNumId w:val="0"/>
+  </w:num>
+  <w:num w:numId="2" w16cid:durableId="582374478">
+    <w:abstractNumId w:val="1"/>
+  </w:num>
+</w:numbering>
 </file>
 
 <file path=word/styles.xml><?xml version="1.0" encoding="utf-8"?>

</xml_diff>